<commit_message>
syn fix class->className, warning fixes, code clean ups
</commit_message>
<xml_diff>
--- a/Project_Documentation/How its all working.docx
+++ b/Project_Documentation/How its all working.docx
@@ -660,6 +660,9 @@
         <w:t xml:space="preserve">* </w:t>
       </w:r>
       <w:r>
+        <w:rPr>
+          <w:lang w:val="en-US"/>
+        </w:rPr>
         <w:t>methods to append JSX.</w:t>
       </w:r>
       <w:r>
@@ -735,19 +738,7 @@
         <w:rPr>
           <w:lang w:val="en-US"/>
         </w:rPr>
-        <w:t xml:space="preserve"> Pages with the same layout (</w:t>
-      </w:r>
-      <w:r>
-        <w:rPr>
-          <w:lang w:val="en-US"/>
-        </w:rPr>
-        <w:t>content and footer</w:t>
-      </w:r>
-      <w:r>
-        <w:rPr>
-          <w:lang w:val="en-US"/>
-        </w:rPr>
-        <w:t xml:space="preserve">), like </w:t>
+        <w:t xml:space="preserve"> Pages with the same layout (content and footer), like </w:t>
       </w:r>
       <w:r>
         <w:rPr>
@@ -919,19 +910,7 @@
         <w:rPr>
           <w:lang w:val="en-US"/>
         </w:rPr>
-        <w:t>”, all pages defined as a react components and located in separate folders, like “about” page is in ‘/components/about’, “home” page is in ‘</w:t>
-      </w:r>
-      <w:r>
-        <w:rPr>
-          <w:lang w:val="en-US"/>
-        </w:rPr>
-        <w:t>‘/components/</w:t>
-      </w:r>
-      <w:r>
-        <w:rPr>
-          <w:lang w:val="en-US"/>
-        </w:rPr>
-        <w:t>home’ and so on</w:t>
+        <w:t>”, all pages defined as a react components and located in separate folders, like “about” page is in ‘/components/about’, “home” page is in ‘‘/components/home’ and so on</w:t>
       </w:r>
       <w:r>
         <w:rPr>
@@ -1054,17 +1033,7 @@
           <w:szCs w:val="21"/>
           <w:lang w:val="en-US" w:eastAsia="ru-RU"/>
         </w:rPr>
-        <w:t>src/</w:t>
-      </w:r>
-      <w:r>
-        <w:rPr>
-          <w:rFonts w:ascii="Consolas" w:eastAsia="Times New Roman" w:hAnsi="Consolas" w:cs="Times New Roman"/>
-          <w:color w:val="A31515"/>
-          <w:sz w:val="21"/>
-          <w:szCs w:val="21"/>
-          <w:lang w:val="en-US" w:eastAsia="ru-RU"/>
-        </w:rPr>
-        <w:t>jsondata</w:t>
+        <w:t>src/jsondata</w:t>
       </w:r>
       <w:r>
         <w:rPr>
@@ -1096,7 +1065,21 @@
         <w:rPr>
           <w:lang w:val="en-US"/>
         </w:rPr>
-        <w:t>s folder is containing sample json data, in next steps of project development it will be transfer into backend. At this moment there are 3 json files:</w:t>
+        <w:t>s folder is containing sample json data, in next steps of project development it will be transfer</w:t>
+      </w:r>
+      <w:r>
+        <w:rPr>
+          <w:lang w:val="en-US"/>
+        </w:rPr>
+        <w:t>ed</w:t>
+      </w:r>
+      <w:bookmarkStart w:id="0" w:name="_GoBack"/>
+      <w:bookmarkEnd w:id="0"/>
+      <w:r>
+        <w:rPr>
+          <w:lang w:val="en-US"/>
+        </w:rPr>
+        <w:t xml:space="preserve"> into backend. At this moment there are 3 json files:</w:t>
       </w:r>
     </w:p>
     <w:p>
@@ -1414,17 +1397,7 @@
           <w:szCs w:val="21"/>
           <w:lang w:val="en-US" w:eastAsia="ru-RU"/>
         </w:rPr>
-        <w:t>/</w:t>
-      </w:r>
-      <w:r>
-        <w:rPr>
-          <w:rFonts w:ascii="Consolas" w:eastAsia="Times New Roman" w:hAnsi="Consolas" w:cs="Times New Roman"/>
-          <w:color w:val="A31515"/>
-          <w:sz w:val="21"/>
-          <w:szCs w:val="21"/>
-          <w:lang w:val="en-US" w:eastAsia="ru-RU"/>
-        </w:rPr>
-        <w:t>login</w:t>
+        <w:t>/login</w:t>
       </w:r>
       <w:r>
         <w:rPr>
@@ -1468,8 +1441,6 @@
         </w:rPr>
         <w:t>Redux</w:t>
       </w:r>
-      <w:bookmarkStart w:id="0" w:name="_GoBack"/>
-      <w:bookmarkEnd w:id="0"/>
     </w:p>
     <w:p>
       <w:pPr>
@@ -1685,22 +1656,17 @@
           <w:szCs w:val="21"/>
           <w:lang w:val="en-US" w:eastAsia="ru-RU"/>
         </w:rPr>
-        <w:t>.js</w:t>
-      </w:r>
-      <w:r>
-        <w:rPr>
-          <w:rFonts w:ascii="Consolas" w:eastAsia="Times New Roman" w:hAnsi="Consolas" w:cs="Times New Roman"/>
-          <w:color w:val="A31515"/>
-          <w:sz w:val="21"/>
-          <w:szCs w:val="21"/>
-          <w:lang w:val="en-US" w:eastAsia="ru-RU"/>
-        </w:rPr>
-        <w:t>’</w:t>
-      </w:r>
-      <w:r>
-        <w:rPr>
-          <w:rFonts w:ascii="Consolas" w:eastAsia="Times New Roman" w:hAnsi="Consolas" w:cs="Times New Roman"/>
-          <w:color w:val="A31515"/>
+        <w:t xml:space="preserve">.js’ </w:t>
+      </w:r>
+      <w:r>
+        <w:rPr>
+          <w:lang w:val="en-US"/>
+        </w:rPr>
+        <w:t>and</w:t>
+      </w:r>
+      <w:r>
+        <w:rPr>
+          <w:rFonts w:ascii="Consolas" w:eastAsia="Times New Roman" w:hAnsi="Consolas" w:cs="Times New Roman"/>
           <w:sz w:val="21"/>
           <w:szCs w:val="21"/>
           <w:lang w:val="en-US" w:eastAsia="ru-RU"/>
@@ -1708,18 +1674,6 @@
         <w:t xml:space="preserve"> </w:t>
       </w:r>
       <w:r>
-        <w:t>and</w:t>
-      </w:r>
-      <w:r>
-        <w:rPr>
-          <w:rFonts w:ascii="Consolas" w:eastAsia="Times New Roman" w:hAnsi="Consolas" w:cs="Times New Roman"/>
-          <w:sz w:val="21"/>
-          <w:szCs w:val="21"/>
-          <w:lang w:val="en-US" w:eastAsia="ru-RU"/>
-        </w:rPr>
-        <w:t xml:space="preserve"> </w:t>
-      </w:r>
-      <w:r>
         <w:rPr>
           <w:rFonts w:ascii="Consolas" w:eastAsia="Times New Roman" w:hAnsi="Consolas" w:cs="Times New Roman"/>
           <w:color w:val="A31515"/>
@@ -1797,17 +1751,7 @@
           <w:szCs w:val="21"/>
           <w:lang w:val="en-US" w:eastAsia="ru-RU"/>
         </w:rPr>
-        <w:t>actions</w:t>
-      </w:r>
-      <w:r>
-        <w:rPr>
-          <w:rFonts w:ascii="Consolas" w:eastAsia="Times New Roman" w:hAnsi="Consolas" w:cs="Times New Roman"/>
-          <w:color w:val="A31515"/>
-          <w:sz w:val="21"/>
-          <w:szCs w:val="21"/>
-          <w:lang w:val="en-US" w:eastAsia="ru-RU"/>
-        </w:rPr>
-        <w:t>.js’</w:t>
+        <w:t>actions.js’</w:t>
       </w:r>
     </w:p>
     <w:p>
@@ -2097,6 +2041,7 @@
     <w:lsdException w:name="HTML Sample" w:semiHidden="1" w:unhideWhenUsed="1"/>
     <w:lsdException w:name="HTML Typewriter" w:semiHidden="1" w:unhideWhenUsed="1"/>
     <w:lsdException w:name="HTML Variable" w:semiHidden="1" w:unhideWhenUsed="1"/>
+    <w:lsdException w:name="Normal Table" w:semiHidden="1" w:unhideWhenUsed="1"/>
     <w:lsdException w:name="annotation subject" w:semiHidden="1" w:unhideWhenUsed="1"/>
     <w:lsdException w:name="No List" w:semiHidden="1" w:unhideWhenUsed="1"/>
     <w:lsdException w:name="Outline List 1" w:semiHidden="1" w:unhideWhenUsed="1"/>
@@ -2143,8 +2088,10 @@
     <w:lsdException w:name="Table Subtle 2" w:semiHidden="1" w:unhideWhenUsed="1"/>
     <w:lsdException w:name="Table Web 1" w:semiHidden="1" w:unhideWhenUsed="1"/>
     <w:lsdException w:name="Table Web 2" w:semiHidden="1" w:unhideWhenUsed="1"/>
+    <w:lsdException w:name="Table Web 3" w:semiHidden="1" w:unhideWhenUsed="1"/>
     <w:lsdException w:name="Balloon Text" w:semiHidden="1" w:unhideWhenUsed="1"/>
     <w:lsdException w:name="Table Grid" w:uiPriority="39"/>
+    <w:lsdException w:name="Table Theme" w:semiHidden="1" w:unhideWhenUsed="1"/>
     <w:lsdException w:name="Placeholder Text" w:semiHidden="1"/>
     <w:lsdException w:name="No Spacing" w:uiPriority="1" w:qFormat="1"/>
     <w:lsdException w:name="Light Shading" w:uiPriority="60"/>
@@ -2460,6 +2407,7 @@
   <w:style w:type="character" w:default="1" w:styleId="a0">
     <w:name w:val="Default Paragraph Font"/>
     <w:uiPriority w:val="1"/>
+    <w:semiHidden/>
     <w:unhideWhenUsed/>
   </w:style>
   <w:style w:type="table" w:default="1" w:styleId="a1">

</xml_diff>

<commit_message>
css fixes for parser, contacts page
</commit_message>
<xml_diff>
--- a/Project_Documentation/How its all working.docx
+++ b/Project_Documentation/How its all working.docx
@@ -461,7 +461,21 @@
         <w:rPr>
           <w:lang w:val="en-US"/>
         </w:rPr>
-        <w:t>class with simply define</w:t>
+        <w:t xml:space="preserve">class </w:t>
+      </w:r>
+      <w:r>
+        <w:rPr>
+          <w:lang w:val="en-US"/>
+        </w:rPr>
+        <w:t>which</w:t>
+      </w:r>
+      <w:bookmarkStart w:id="0" w:name="_GoBack"/>
+      <w:bookmarkEnd w:id="0"/>
+      <w:r>
+        <w:rPr>
+          <w:lang w:val="en-US"/>
+        </w:rPr>
+        <w:t xml:space="preserve"> simply define</w:t>
       </w:r>
       <w:r>
         <w:rPr>
@@ -1073,8 +1087,6 @@
         </w:rPr>
         <w:t>ed</w:t>
       </w:r>
-      <w:bookmarkStart w:id="0" w:name="_GoBack"/>
-      <w:bookmarkEnd w:id="0"/>
       <w:r>
         <w:rPr>
           <w:lang w:val="en-US"/>

</xml_diff>